<commit_message>
Updated the SIEMENS App with changes
Initiated from at Bug Open item list received from SIEMENS Gamesa By
Email
</commit_message>
<xml_diff>
--- a/Guide for APDL Submit app.docx
+++ b/Guide for APDL Submit app.docx
@@ -1082,9 +1082,6 @@
                   <w:t>Developement</w:t>
                 </w:r>
                 <w:proofErr w:type="spellEnd"/>
-                <w:r>
-                  <w:t xml:space="preserve"> </w:t>
-                </w:r>
               </w:sdtContent>
             </w:sdt>
             <w:r>
@@ -1231,14 +1228,6 @@
                   <w:t>Developement</w:t>
                 </w:r>
                 <w:proofErr w:type="spellEnd"/>
-                <w:r>
-                  <w:rPr>
-                    <w:bCs/>
-                    <w:color w:val="202020" w:themeColor="text1" w:themeShade="80"/>
-                    <w:szCs w:val="32"/>
-                  </w:rPr>
-                  <w:t xml:space="preserve"> </w:t>
-                </w:r>
               </w:sdtContent>
             </w:sdt>
             <w:r>
@@ -1524,6 +1513,11 @@
     <w:bookmarkStart w:id="4" w:name="_Toc349224207" w:displacedByCustomXml="next"/>
     <w:sdt>
       <w:sdtPr>
+        <w:rPr>
+          <w:rFonts w:asciiTheme="minorHAnsi" w:eastAsia="Times New Roman" w:hAnsiTheme="minorHAnsi" w:cs="Times New Roman"/>
+          <w:sz w:val="24"/>
+          <w:szCs w:val="24"/>
+        </w:rPr>
         <w:id w:val="1383288453"/>
         <w:docPartObj>
           <w:docPartGallery w:val="Table of Contents"/>
@@ -1532,12 +1526,9 @@
       </w:sdtPr>
       <w:sdtEndPr>
         <w:rPr>
-          <w:rFonts w:asciiTheme="minorHAnsi" w:eastAsia="Times New Roman" w:hAnsiTheme="minorHAnsi" w:cs="Times New Roman"/>
           <w:b/>
           <w:bCs/>
           <w:noProof/>
-          <w:sz w:val="24"/>
-          <w:szCs w:val="24"/>
         </w:rPr>
       </w:sdtEndPr>
       <w:sdtContent>
@@ -2573,8 +2564,6 @@
       <w:r>
         <w:br w:type="page"/>
       </w:r>
-      <w:bookmarkStart w:id="5" w:name="_GoBack"/>
-      <w:bookmarkEnd w:id="5"/>
     </w:p>
     <w:p>
       <w:pPr>
@@ -2583,7 +2572,7 @@
           <w:lang w:val="en-GB"/>
         </w:rPr>
       </w:pPr>
-      <w:bookmarkStart w:id="6" w:name="_Toc518650952"/>
+      <w:bookmarkStart w:id="5" w:name="_Toc518650952"/>
       <w:r>
         <w:rPr>
           <w:lang w:val="en-GB"/>
@@ -2591,56 +2580,56 @@
         <w:lastRenderedPageBreak/>
         <w:t>Introduction</w:t>
       </w:r>
+      <w:bookmarkEnd w:id="5"/>
+    </w:p>
+    <w:p>
+      <w:pPr>
+        <w:rPr>
+          <w:lang w:val="en-GB"/>
+        </w:rPr>
+      </w:pPr>
+      <w:r>
+        <w:rPr>
+          <w:lang w:val="en-GB"/>
+        </w:rPr>
+        <w:t>This document is the user guideline for the Siemens Gamesa RE Workflow APDL submit applet for the ANSYS Workbench simulation environment.</w:t>
+      </w:r>
+    </w:p>
+    <w:p>
+      <w:pPr>
+        <w:rPr>
+          <w:lang w:val="en-GB"/>
+        </w:rPr>
+      </w:pPr>
+      <w:r>
+        <w:rPr>
+          <w:lang w:val="en-GB"/>
+        </w:rPr>
+        <w:t xml:space="preserve"> The applet has been custom developed to match the Siemens Gamesa RE current file handling and project Workflow in during simulations with customised APDL routines. </w:t>
+      </w:r>
+    </w:p>
+    <w:p>
+      <w:pPr>
+        <w:rPr>
+          <w:lang w:val="en-GB"/>
+        </w:rPr>
+      </w:pPr>
+    </w:p>
+    <w:p>
+      <w:pPr>
+        <w:pStyle w:val="Heading2"/>
+        <w:rPr>
+          <w:lang w:val="en-GB"/>
+        </w:rPr>
+      </w:pPr>
+      <w:bookmarkStart w:id="6" w:name="_Toc518650953"/>
+      <w:r>
+        <w:rPr>
+          <w:lang w:val="en-GB"/>
+        </w:rPr>
+        <w:t>Definition and Abbreviations</w:t>
+      </w:r>
       <w:bookmarkEnd w:id="6"/>
-    </w:p>
-    <w:p>
-      <w:pPr>
-        <w:rPr>
-          <w:lang w:val="en-GB"/>
-        </w:rPr>
-      </w:pPr>
-      <w:r>
-        <w:rPr>
-          <w:lang w:val="en-GB"/>
-        </w:rPr>
-        <w:t>This document is the user guideline for the Siemens Gamesa RE Workflow APDL submit applet for the ANSYS Workbench simulation environment.</w:t>
-      </w:r>
-    </w:p>
-    <w:p>
-      <w:pPr>
-        <w:rPr>
-          <w:lang w:val="en-GB"/>
-        </w:rPr>
-      </w:pPr>
-      <w:r>
-        <w:rPr>
-          <w:lang w:val="en-GB"/>
-        </w:rPr>
-        <w:t xml:space="preserve"> The applet has been custom developed to match the Siemens Gamesa RE current file handling and project Workflow in during simulations with customised APDL routines. </w:t>
-      </w:r>
-    </w:p>
-    <w:p>
-      <w:pPr>
-        <w:rPr>
-          <w:lang w:val="en-GB"/>
-        </w:rPr>
-      </w:pPr>
-    </w:p>
-    <w:p>
-      <w:pPr>
-        <w:pStyle w:val="Heading2"/>
-        <w:rPr>
-          <w:lang w:val="en-GB"/>
-        </w:rPr>
-      </w:pPr>
-      <w:bookmarkStart w:id="7" w:name="_Toc518650953"/>
-      <w:r>
-        <w:rPr>
-          <w:lang w:val="en-GB"/>
-        </w:rPr>
-        <w:t>Definition and Abbreviations</w:t>
-      </w:r>
-      <w:bookmarkEnd w:id="7"/>
     </w:p>
     <w:tbl>
       <w:tblPr>
@@ -2866,7 +2855,7 @@
           <w:lang w:val="en-GB"/>
         </w:rPr>
       </w:pPr>
-      <w:bookmarkStart w:id="8" w:name="_Toc518650954"/>
+      <w:bookmarkStart w:id="7" w:name="_Toc518650954"/>
       <w:r>
         <w:rPr>
           <w:lang w:val="en-GB"/>
@@ -2874,56 +2863,56 @@
         <w:lastRenderedPageBreak/>
         <w:t>The installation</w:t>
       </w:r>
+      <w:bookmarkEnd w:id="7"/>
+      <w:r>
+        <w:rPr>
+          <w:lang w:val="en-GB"/>
+        </w:rPr>
+        <w:t xml:space="preserve"> </w:t>
+      </w:r>
+    </w:p>
+    <w:p>
+      <w:pPr>
+        <w:rPr>
+          <w:lang w:val="en-GB"/>
+        </w:rPr>
+      </w:pPr>
+      <w:r>
+        <w:rPr>
+          <w:lang w:val="en-GB"/>
+        </w:rPr>
+        <w:t xml:space="preserve">The is provided in script readable from. The applet consists of </w:t>
+      </w:r>
+      <w:proofErr w:type="gramStart"/>
+      <w:r>
+        <w:rPr>
+          <w:lang w:val="en-GB"/>
+        </w:rPr>
+        <w:t>a</w:t>
+      </w:r>
+      <w:proofErr w:type="gramEnd"/>
+      <w:r>
+        <w:rPr>
+          <w:lang w:val="en-GB"/>
+        </w:rPr>
+        <w:t xml:space="preserve"> XML file and a folder with the same Name. </w:t>
+      </w:r>
+    </w:p>
+    <w:p>
+      <w:pPr>
+        <w:pStyle w:val="Heading2"/>
+        <w:rPr>
+          <w:lang w:val="en-GB"/>
+        </w:rPr>
+      </w:pPr>
+      <w:bookmarkStart w:id="8" w:name="_Toc518650955"/>
+      <w:r>
+        <w:rPr>
+          <w:lang w:val="en-GB"/>
+        </w:rPr>
+        <w:t>How to include the script in the Available Extensions.</w:t>
+      </w:r>
       <w:bookmarkEnd w:id="8"/>
-      <w:r>
-        <w:rPr>
-          <w:lang w:val="en-GB"/>
-        </w:rPr>
-        <w:t xml:space="preserve"> </w:t>
-      </w:r>
-    </w:p>
-    <w:p>
-      <w:pPr>
-        <w:rPr>
-          <w:lang w:val="en-GB"/>
-        </w:rPr>
-      </w:pPr>
-      <w:r>
-        <w:rPr>
-          <w:lang w:val="en-GB"/>
-        </w:rPr>
-        <w:t xml:space="preserve">The is provided in script readable from. The applet consists of </w:t>
-      </w:r>
-      <w:proofErr w:type="gramStart"/>
-      <w:r>
-        <w:rPr>
-          <w:lang w:val="en-GB"/>
-        </w:rPr>
-        <w:t>a</w:t>
-      </w:r>
-      <w:proofErr w:type="gramEnd"/>
-      <w:r>
-        <w:rPr>
-          <w:lang w:val="en-GB"/>
-        </w:rPr>
-        <w:t xml:space="preserve"> XML file and a folder with the same Name. </w:t>
-      </w:r>
-    </w:p>
-    <w:p>
-      <w:pPr>
-        <w:pStyle w:val="Heading2"/>
-        <w:rPr>
-          <w:lang w:val="en-GB"/>
-        </w:rPr>
-      </w:pPr>
-      <w:bookmarkStart w:id="9" w:name="_Toc518650955"/>
-      <w:r>
-        <w:rPr>
-          <w:lang w:val="en-GB"/>
-        </w:rPr>
-        <w:t>How to include the script in the Available Extensions.</w:t>
-      </w:r>
-      <w:bookmarkEnd w:id="9"/>
       <w:r>
         <w:rPr>
           <w:lang w:val="en-GB"/>
@@ -3231,14 +3220,14 @@
           <w:lang w:val="en-GB"/>
         </w:rPr>
       </w:pPr>
-      <w:bookmarkStart w:id="10" w:name="_Toc518650956"/>
+      <w:bookmarkStart w:id="9" w:name="_Toc518650956"/>
       <w:r>
         <w:rPr>
           <w:lang w:val="en-GB"/>
         </w:rPr>
         <w:t>Using the APDL App.</w:t>
       </w:r>
-      <w:bookmarkEnd w:id="10"/>
+      <w:bookmarkEnd w:id="9"/>
       <w:r>
         <w:rPr>
           <w:lang w:val="en-GB"/>
@@ -3351,11 +3340,16 @@
         <w:rPr>
           <w:lang w:val="en-GB"/>
         </w:rPr>
-        <w:t xml:space="preserve">The APDL submit consists of three tasks; a submission setting, a Mechanical APDL and a Result Data transfer. </w:t>
-      </w:r>
-    </w:p>
-    <w:p>
-      <w:pPr>
+        <w:t>The APDL submit consists of three tasks;</w:t>
+      </w:r>
+    </w:p>
+    <w:p>
+      <w:pPr>
+        <w:pStyle w:val="ListParagraph"/>
+        <w:numPr>
+          <w:ilvl w:val="0"/>
+          <w:numId w:val="13"/>
+        </w:numPr>
         <w:rPr>
           <w:lang w:val="en-GB"/>
         </w:rPr>
@@ -3364,8 +3358,77 @@
         <w:rPr>
           <w:lang w:val="en-GB"/>
         </w:rPr>
+        <w:t xml:space="preserve"> a submission setting, </w:t>
+      </w:r>
+    </w:p>
+    <w:p>
+      <w:pPr>
+        <w:pStyle w:val="ListParagraph"/>
+        <w:numPr>
+          <w:ilvl w:val="0"/>
+          <w:numId w:val="13"/>
+        </w:numPr>
+        <w:rPr>
+          <w:lang w:val="en-GB"/>
+        </w:rPr>
+      </w:pPr>
+      <w:r>
+        <w:rPr>
+          <w:lang w:val="en-GB"/>
+        </w:rPr>
+        <w:t xml:space="preserve">a Mechanical APDL </w:t>
+      </w:r>
+      <w:r>
+        <w:rPr>
+          <w:lang w:val="en-GB"/>
+        </w:rPr>
+        <w:t xml:space="preserve">routine </w:t>
+      </w:r>
+    </w:p>
+    <w:p>
+      <w:pPr>
+        <w:pStyle w:val="ListParagraph"/>
+        <w:numPr>
+          <w:ilvl w:val="0"/>
+          <w:numId w:val="13"/>
+        </w:numPr>
+        <w:rPr>
+          <w:lang w:val="en-GB"/>
+        </w:rPr>
+      </w:pPr>
+      <w:r>
+        <w:rPr>
+          <w:lang w:val="en-GB"/>
+        </w:rPr>
+        <w:t xml:space="preserve">a Result Data transfer. </w:t>
+      </w:r>
+    </w:p>
+    <w:p>
+      <w:pPr>
+        <w:pStyle w:val="Heading2"/>
+        <w:rPr>
+          <w:lang w:val="en-GB"/>
+        </w:rPr>
+      </w:pPr>
+      <w:r>
+        <w:rPr>
+          <w:lang w:val="en-GB"/>
+        </w:rPr>
+        <w:t>Submission Settings</w:t>
+      </w:r>
+      <w:r>
+        <w:rPr>
+          <w:lang w:val="en-GB"/>
+        </w:rPr>
         <w:t xml:space="preserve"> </w:t>
       </w:r>
+    </w:p>
+    <w:p>
+      <w:pPr>
+        <w:rPr>
+          <w:lang w:val="en-GB"/>
+        </w:rPr>
+      </w:pPr>
       <w:r>
         <w:rPr>
           <w:noProof/>
@@ -3417,22 +3480,747 @@
         <w:rPr>
           <w:lang w:val="en-GB"/>
         </w:rPr>
-        <w:t xml:space="preserve">The submission setting needs three user inputs; </w:t>
-      </w:r>
-      <w:proofErr w:type="gramStart"/>
+        <w:lastRenderedPageBreak/>
+        <w:t>The submission setting needs three user inputs;</w:t>
+      </w:r>
       <w:r>
         <w:rPr>
           <w:lang w:val="en-GB"/>
         </w:rPr>
+        <w:t xml:space="preserve"> </w:t>
+      </w:r>
+      <w:r>
+        <w:rPr>
+          <w:lang w:val="en-GB"/>
+        </w:rPr>
         <w:t>a</w:t>
       </w:r>
-      <w:proofErr w:type="gramEnd"/>
       <w:r>
         <w:rPr>
           <w:lang w:val="en-GB"/>
         </w:rPr>
-        <w:t xml:space="preserve"> input file path, a references files director location and optional a reference file filter. </w:t>
-      </w:r>
+        <w:t>n</w:t>
+      </w:r>
+      <w:r>
+        <w:rPr>
+          <w:lang w:val="en-GB"/>
+        </w:rPr>
+        <w:t xml:space="preserve"> input file path</w:t>
+      </w:r>
+      <w:r>
+        <w:rPr>
+          <w:lang w:val="en-GB"/>
+        </w:rPr>
+        <w:t xml:space="preserve"> (</w:t>
+      </w:r>
+      <w:r>
+        <w:rPr>
+          <w:i/>
+          <w:lang w:val="en-GB"/>
+        </w:rPr>
+        <w:t>mandatory</w:t>
+      </w:r>
+      <w:r>
+        <w:rPr>
+          <w:lang w:val="en-GB"/>
+        </w:rPr>
+        <w:t>)</w:t>
+      </w:r>
+      <w:r>
+        <w:rPr>
+          <w:lang w:val="en-GB"/>
+        </w:rPr>
+        <w:t>, a references files director location</w:t>
+      </w:r>
+      <w:r>
+        <w:rPr>
+          <w:lang w:val="en-GB"/>
+        </w:rPr>
+        <w:t xml:space="preserve"> (</w:t>
+      </w:r>
+      <w:r>
+        <w:rPr>
+          <w:i/>
+          <w:lang w:val="en-GB"/>
+        </w:rPr>
+        <w:t>Optional</w:t>
+      </w:r>
+      <w:r>
+        <w:rPr>
+          <w:lang w:val="en-GB"/>
+        </w:rPr>
+        <w:t>)</w:t>
+      </w:r>
+      <w:r>
+        <w:rPr>
+          <w:lang w:val="en-GB"/>
+        </w:rPr>
+        <w:t xml:space="preserve"> and optional a reference file filter</w:t>
+      </w:r>
+      <w:r>
+        <w:rPr>
+          <w:lang w:val="en-GB"/>
+        </w:rPr>
+        <w:t xml:space="preserve"> (</w:t>
+      </w:r>
+      <w:r>
+        <w:rPr>
+          <w:i/>
+          <w:lang w:val="en-GB"/>
+        </w:rPr>
+        <w:t>Optional</w:t>
+      </w:r>
+      <w:r>
+        <w:rPr>
+          <w:lang w:val="en-GB"/>
+        </w:rPr>
+        <w:t>)</w:t>
+      </w:r>
+      <w:r>
+        <w:rPr>
+          <w:lang w:val="en-GB"/>
+        </w:rPr>
+        <w:t xml:space="preserve">. </w:t>
+      </w:r>
+    </w:p>
+    <w:p>
+      <w:pPr>
+        <w:rPr>
+          <w:lang w:val="en-GB"/>
+        </w:rPr>
+      </w:pPr>
+      <w:r>
+        <w:rPr>
+          <w:lang w:val="en-GB"/>
+        </w:rPr>
+        <w:t xml:space="preserve">If the Reference files location is not manual set, the script uses the root path of the selected input file. (Flat file structure) </w:t>
+      </w:r>
+    </w:p>
+    <w:p>
+      <w:pPr>
+        <w:jc w:val="left"/>
+        <w:rPr>
+          <w:lang w:val="en-GB"/>
+        </w:rPr>
+      </w:pPr>
+      <w:r>
+        <w:rPr>
+          <w:lang w:val="en-GB"/>
+        </w:rPr>
+        <w:t xml:space="preserve">The reference file filters options are displayed below in Table XXX. The filters can be combined with in lists with </w:t>
+      </w:r>
+      <w:bookmarkStart w:id="10" w:name="_GoBack"/>
+      <w:bookmarkEnd w:id="10"/>
+      <w:r>
+        <w:rPr>
+          <w:lang w:val="en-GB"/>
+        </w:rPr>
+        <w:t xml:space="preserve">either comma (“,”) or semi comma (“;”) as delimiter.  </w:t>
+      </w:r>
+    </w:p>
+    <w:tbl>
+      <w:tblPr>
+        <w:tblStyle w:val="TableGrid"/>
+        <w:tblW w:w="0" w:type="auto"/>
+        <w:tblLook w:val="04A0" w:firstRow="1" w:lastRow="0" w:firstColumn="1" w:lastColumn="0" w:noHBand="0" w:noVBand="1"/>
+      </w:tblPr>
+      <w:tblGrid>
+        <w:gridCol w:w="1271"/>
+        <w:gridCol w:w="7791"/>
+      </w:tblGrid>
+      <w:tr>
+        <w:tc>
+          <w:tcPr>
+            <w:tcW w:w="1271" w:type="dxa"/>
+            <w:shd w:val="clear" w:color="auto" w:fill="76923C" w:themeFill="background2"/>
+          </w:tcPr>
+          <w:p>
+            <w:pPr>
+              <w:jc w:val="left"/>
+              <w:rPr>
+                <w:b/>
+                <w:lang w:val="en-GB"/>
+              </w:rPr>
+            </w:pPr>
+            <w:r>
+              <w:rPr>
+                <w:b/>
+                <w:lang w:val="en-GB"/>
+              </w:rPr>
+              <w:t xml:space="preserve">Reference </w:t>
+            </w:r>
+            <w:r>
+              <w:rPr>
+                <w:b/>
+                <w:lang w:val="en-GB"/>
+              </w:rPr>
+              <w:t xml:space="preserve">Filter </w:t>
+            </w:r>
+            <w:r>
+              <w:rPr>
+                <w:b/>
+                <w:lang w:val="en-GB"/>
+              </w:rPr>
+              <w:t>option</w:t>
+            </w:r>
+          </w:p>
+        </w:tc>
+        <w:tc>
+          <w:tcPr>
+            <w:tcW w:w="7791" w:type="dxa"/>
+            <w:shd w:val="clear" w:color="auto" w:fill="76923C" w:themeFill="background2"/>
+          </w:tcPr>
+          <w:p>
+            <w:pPr>
+              <w:jc w:val="left"/>
+              <w:rPr>
+                <w:b/>
+                <w:lang w:val="en-GB"/>
+              </w:rPr>
+            </w:pPr>
+            <w:r>
+              <w:rPr>
+                <w:b/>
+                <w:lang w:val="en-GB"/>
+              </w:rPr>
+              <w:t>Description</w:t>
+            </w:r>
+          </w:p>
+        </w:tc>
+      </w:tr>
+      <w:tr>
+        <w:tc>
+          <w:tcPr>
+            <w:tcW w:w="1271" w:type="dxa"/>
+          </w:tcPr>
+          <w:p>
+            <w:pPr>
+              <w:jc w:val="left"/>
+              <w:rPr>
+                <w:lang w:val="en-GB"/>
+              </w:rPr>
+            </w:pPr>
+            <w:r>
+              <w:rPr>
+                <w:lang w:val="en-GB"/>
+              </w:rPr>
+              <w:t>'txt’</w:t>
+            </w:r>
+          </w:p>
+        </w:tc>
+        <w:tc>
+          <w:tcPr>
+            <w:tcW w:w="7791" w:type="dxa"/>
+          </w:tcPr>
+          <w:p>
+            <w:pPr>
+              <w:jc w:val="left"/>
+              <w:rPr>
+                <w:lang w:val="en-GB"/>
+              </w:rPr>
+            </w:pPr>
+            <w:r>
+              <w:rPr>
+                <w:lang w:val="en-GB"/>
+              </w:rPr>
+              <w:t>Text files</w:t>
+            </w:r>
+            <w:r>
+              <w:rPr>
+                <w:lang w:val="en-GB"/>
+              </w:rPr>
+              <w:tab/>
+            </w:r>
+          </w:p>
+        </w:tc>
+      </w:tr>
+      <w:tr>
+        <w:tc>
+          <w:tcPr>
+            <w:tcW w:w="1271" w:type="dxa"/>
+          </w:tcPr>
+          <w:p>
+            <w:pPr>
+              <w:jc w:val="left"/>
+              <w:rPr>
+                <w:lang w:val="en-GB"/>
+              </w:rPr>
+            </w:pPr>
+            <w:r>
+              <w:rPr>
+                <w:lang w:val="en-GB"/>
+              </w:rPr>
+              <w:t>'</w:t>
+            </w:r>
+            <w:proofErr w:type="spellStart"/>
+            <w:r>
+              <w:rPr>
+                <w:lang w:val="en-GB"/>
+              </w:rPr>
+              <w:t>inp</w:t>
+            </w:r>
+            <w:proofErr w:type="spellEnd"/>
+            <w:r>
+              <w:rPr>
+                <w:lang w:val="en-GB"/>
+              </w:rPr>
+              <w:t>'</w:t>
+            </w:r>
+          </w:p>
+        </w:tc>
+        <w:tc>
+          <w:tcPr>
+            <w:tcW w:w="7791" w:type="dxa"/>
+          </w:tcPr>
+          <w:p>
+            <w:pPr>
+              <w:jc w:val="left"/>
+              <w:rPr>
+                <w:lang w:val="en-GB"/>
+              </w:rPr>
+            </w:pPr>
+            <w:r>
+              <w:rPr>
+                <w:lang w:val="en-GB"/>
+              </w:rPr>
+              <w:t xml:space="preserve">Ansys input </w:t>
+            </w:r>
+            <w:proofErr w:type="gramStart"/>
+            <w:r>
+              <w:rPr>
+                <w:lang w:val="en-GB"/>
+              </w:rPr>
+              <w:t>files  (</w:t>
+            </w:r>
+            <w:proofErr w:type="gramEnd"/>
+            <w:r>
+              <w:rPr>
+                <w:lang w:val="en-GB"/>
+              </w:rPr>
+              <w:t xml:space="preserve">ASCII format) </w:t>
+            </w:r>
+          </w:p>
+        </w:tc>
+      </w:tr>
+      <w:tr>
+        <w:tc>
+          <w:tcPr>
+            <w:tcW w:w="1271" w:type="dxa"/>
+          </w:tcPr>
+          <w:p>
+            <w:pPr>
+              <w:jc w:val="left"/>
+              <w:rPr>
+                <w:lang w:val="en-GB"/>
+              </w:rPr>
+            </w:pPr>
+            <w:r>
+              <w:rPr>
+                <w:lang w:val="en-GB"/>
+              </w:rPr>
+              <w:t>'xml'</w:t>
+            </w:r>
+          </w:p>
+        </w:tc>
+        <w:tc>
+          <w:tcPr>
+            <w:tcW w:w="7791" w:type="dxa"/>
+          </w:tcPr>
+          <w:p>
+            <w:pPr>
+              <w:jc w:val="left"/>
+              <w:rPr>
+                <w:lang w:val="en-GB"/>
+              </w:rPr>
+            </w:pPr>
+            <w:r>
+              <w:rPr>
+                <w:lang w:val="en-GB"/>
+              </w:rPr>
+              <w:t xml:space="preserve">XML- </w:t>
+            </w:r>
+            <w:proofErr w:type="spellStart"/>
+            <w:r>
+              <w:rPr>
+                <w:lang w:val="en-GB"/>
+              </w:rPr>
+              <w:t>Extented</w:t>
+            </w:r>
+            <w:proofErr w:type="spellEnd"/>
+            <w:r>
+              <w:rPr>
+                <w:lang w:val="en-GB"/>
+              </w:rPr>
+              <w:t xml:space="preserve"> Meta Language </w:t>
+            </w:r>
+            <w:r>
+              <w:rPr>
+                <w:lang w:val="en-GB"/>
+              </w:rPr>
+              <w:t>(ASCII</w:t>
+            </w:r>
+            <w:r>
+              <w:rPr>
+                <w:lang w:val="en-GB"/>
+              </w:rPr>
+              <w:t xml:space="preserve"> format</w:t>
+            </w:r>
+            <w:r>
+              <w:rPr>
+                <w:lang w:val="en-GB"/>
+              </w:rPr>
+              <w:t xml:space="preserve">) </w:t>
+            </w:r>
+          </w:p>
+        </w:tc>
+      </w:tr>
+      <w:tr>
+        <w:tc>
+          <w:tcPr>
+            <w:tcW w:w="1271" w:type="dxa"/>
+          </w:tcPr>
+          <w:p>
+            <w:pPr>
+              <w:jc w:val="left"/>
+              <w:rPr>
+                <w:lang w:val="en-GB"/>
+              </w:rPr>
+            </w:pPr>
+            <w:r>
+              <w:rPr>
+                <w:lang w:val="en-GB"/>
+              </w:rPr>
+              <w:t>'</w:t>
+            </w:r>
+            <w:proofErr w:type="spellStart"/>
+            <w:r>
+              <w:rPr>
+                <w:lang w:val="en-GB"/>
+              </w:rPr>
+              <w:t>db</w:t>
+            </w:r>
+            <w:proofErr w:type="spellEnd"/>
+            <w:r>
+              <w:rPr>
+                <w:lang w:val="en-GB"/>
+              </w:rPr>
+              <w:t>'</w:t>
+            </w:r>
+          </w:p>
+        </w:tc>
+        <w:tc>
+          <w:tcPr>
+            <w:tcW w:w="7791" w:type="dxa"/>
+          </w:tcPr>
+          <w:p>
+            <w:pPr>
+              <w:jc w:val="left"/>
+              <w:rPr>
+                <w:lang w:val="en-GB"/>
+              </w:rPr>
+            </w:pPr>
+            <w:r>
+              <w:rPr>
+                <w:lang w:val="en-GB"/>
+              </w:rPr>
+              <w:t xml:space="preserve">ANSYS Database file </w:t>
+            </w:r>
+            <w:r>
+              <w:rPr>
+                <w:lang w:val="en-GB"/>
+              </w:rPr>
+              <w:t>(</w:t>
+            </w:r>
+            <w:r>
+              <w:rPr>
+                <w:lang w:val="en-GB"/>
+              </w:rPr>
+              <w:t>Binary</w:t>
+            </w:r>
+            <w:r>
+              <w:rPr>
+                <w:lang w:val="en-GB"/>
+              </w:rPr>
+              <w:t xml:space="preserve"> format) </w:t>
+            </w:r>
+          </w:p>
+        </w:tc>
+      </w:tr>
+      <w:tr>
+        <w:tc>
+          <w:tcPr>
+            <w:tcW w:w="1271" w:type="dxa"/>
+          </w:tcPr>
+          <w:p>
+            <w:pPr>
+              <w:jc w:val="left"/>
+              <w:rPr>
+                <w:lang w:val="en-GB"/>
+              </w:rPr>
+            </w:pPr>
+            <w:r>
+              <w:rPr>
+                <w:lang w:val="en-GB"/>
+              </w:rPr>
+              <w:t>'</w:t>
+            </w:r>
+            <w:proofErr w:type="spellStart"/>
+            <w:r>
+              <w:rPr>
+                <w:lang w:val="en-GB"/>
+              </w:rPr>
+              <w:t>rst</w:t>
+            </w:r>
+            <w:proofErr w:type="spellEnd"/>
+            <w:r>
+              <w:rPr>
+                <w:lang w:val="en-GB"/>
+              </w:rPr>
+              <w:t>'</w:t>
+            </w:r>
+          </w:p>
+        </w:tc>
+        <w:tc>
+          <w:tcPr>
+            <w:tcW w:w="7791" w:type="dxa"/>
+          </w:tcPr>
+          <w:p>
+            <w:pPr>
+              <w:jc w:val="left"/>
+              <w:rPr>
+                <w:lang w:val="en-GB"/>
+              </w:rPr>
+            </w:pPr>
+            <w:r>
+              <w:rPr>
+                <w:lang w:val="en-GB"/>
+              </w:rPr>
+              <w:t xml:space="preserve">ANSYS </w:t>
+            </w:r>
+            <w:r>
+              <w:rPr>
+                <w:lang w:val="en-GB"/>
+              </w:rPr>
+              <w:t xml:space="preserve">Result </w:t>
+            </w:r>
+            <w:r>
+              <w:rPr>
+                <w:lang w:val="en-GB"/>
+              </w:rPr>
+              <w:t xml:space="preserve">Database file (Binary format) </w:t>
+            </w:r>
+          </w:p>
+        </w:tc>
+      </w:tr>
+      <w:tr>
+        <w:tc>
+          <w:tcPr>
+            <w:tcW w:w="1271" w:type="dxa"/>
+          </w:tcPr>
+          <w:p>
+            <w:pPr>
+              <w:jc w:val="left"/>
+              <w:rPr>
+                <w:lang w:val="da-DK"/>
+              </w:rPr>
+            </w:pPr>
+            <w:r>
+              <w:rPr>
+                <w:lang w:val="da-DK"/>
+              </w:rPr>
+              <w:t>'log'</w:t>
+            </w:r>
+          </w:p>
+        </w:tc>
+        <w:tc>
+          <w:tcPr>
+            <w:tcW w:w="7791" w:type="dxa"/>
+          </w:tcPr>
+          <w:p>
+            <w:pPr>
+              <w:jc w:val="left"/>
+              <w:rPr>
+                <w:lang w:val="da-DK"/>
+              </w:rPr>
+            </w:pPr>
+            <w:r>
+              <w:rPr>
+                <w:lang w:val="da-DK"/>
+              </w:rPr>
+              <w:t xml:space="preserve">ANSYS </w:t>
+            </w:r>
+            <w:r>
+              <w:rPr>
+                <w:lang w:val="da-DK"/>
+              </w:rPr>
+              <w:t xml:space="preserve">Log </w:t>
+            </w:r>
+            <w:r>
+              <w:rPr>
+                <w:lang w:val="da-DK"/>
+              </w:rPr>
+              <w:t>file (</w:t>
+            </w:r>
+            <w:proofErr w:type="gramStart"/>
+            <w:r>
+              <w:rPr>
+                <w:lang w:val="da-DK"/>
+              </w:rPr>
+              <w:t xml:space="preserve">ASCII </w:t>
+            </w:r>
+            <w:r>
+              <w:rPr>
+                <w:lang w:val="da-DK"/>
+              </w:rPr>
+              <w:t>format</w:t>
+            </w:r>
+            <w:proofErr w:type="gramEnd"/>
+            <w:r>
+              <w:rPr>
+                <w:lang w:val="da-DK"/>
+              </w:rPr>
+              <w:t xml:space="preserve">) </w:t>
+            </w:r>
+          </w:p>
+        </w:tc>
+      </w:tr>
+      <w:tr>
+        <w:tc>
+          <w:tcPr>
+            <w:tcW w:w="1271" w:type="dxa"/>
+          </w:tcPr>
+          <w:p>
+            <w:pPr>
+              <w:jc w:val="left"/>
+              <w:rPr>
+                <w:lang w:val="en-GB"/>
+              </w:rPr>
+            </w:pPr>
+            <w:r>
+              <w:rPr>
+                <w:lang w:val="en-GB"/>
+              </w:rPr>
+              <w:t>'out'</w:t>
+            </w:r>
+          </w:p>
+        </w:tc>
+        <w:tc>
+          <w:tcPr>
+            <w:tcW w:w="7791" w:type="dxa"/>
+          </w:tcPr>
+          <w:p>
+            <w:pPr>
+              <w:jc w:val="left"/>
+              <w:rPr>
+                <w:lang w:val="en-GB"/>
+              </w:rPr>
+            </w:pPr>
+            <w:r>
+              <w:rPr>
+                <w:lang w:val="en-GB"/>
+              </w:rPr>
+              <w:t xml:space="preserve">ANSYS </w:t>
+            </w:r>
+            <w:r>
+              <w:rPr>
+                <w:lang w:val="en-GB"/>
+              </w:rPr>
+              <w:t xml:space="preserve">Solver output </w:t>
+            </w:r>
+            <w:r>
+              <w:rPr>
+                <w:lang w:val="en-GB"/>
+              </w:rPr>
+              <w:t xml:space="preserve">file (ASCII format) </w:t>
+            </w:r>
+          </w:p>
+        </w:tc>
+      </w:tr>
+      <w:tr>
+        <w:tc>
+          <w:tcPr>
+            <w:tcW w:w="1271" w:type="dxa"/>
+          </w:tcPr>
+          <w:p>
+            <w:pPr>
+              <w:jc w:val="left"/>
+              <w:rPr>
+                <w:lang w:val="en-GB"/>
+              </w:rPr>
+            </w:pPr>
+            <w:r>
+              <w:rPr>
+                <w:lang w:val="en-GB"/>
+              </w:rPr>
+              <w:t>'all'</w:t>
+            </w:r>
+            <w:r>
+              <w:rPr>
+                <w:lang w:val="en-GB"/>
+              </w:rPr>
+              <w:t xml:space="preserve">, </w:t>
+            </w:r>
+            <w:r>
+              <w:rPr>
+                <w:lang w:val="en-GB"/>
+              </w:rPr>
+              <w:t>'*'</w:t>
+            </w:r>
+            <w:r>
+              <w:rPr>
+                <w:lang w:val="en-GB"/>
+              </w:rPr>
+              <w:t xml:space="preserve">, </w:t>
+            </w:r>
+            <w:r>
+              <w:rPr>
+                <w:lang w:val="en-GB"/>
+              </w:rPr>
+              <w:t>'' or '</w:t>
+            </w:r>
+            <w:proofErr w:type="gramStart"/>
+            <w:r>
+              <w:rPr>
+                <w:lang w:val="en-GB"/>
+              </w:rPr>
+              <w:t>*.*</w:t>
+            </w:r>
+            <w:proofErr w:type="gramEnd"/>
+            <w:r>
+              <w:rPr>
+                <w:lang w:val="en-GB"/>
+              </w:rPr>
+              <w:t>’</w:t>
+            </w:r>
+          </w:p>
+        </w:tc>
+        <w:tc>
+          <w:tcPr>
+            <w:tcW w:w="7791" w:type="dxa"/>
+          </w:tcPr>
+          <w:p>
+            <w:pPr>
+              <w:jc w:val="left"/>
+              <w:rPr>
+                <w:lang w:val="en-GB"/>
+              </w:rPr>
+            </w:pPr>
+            <w:r>
+              <w:rPr>
+                <w:lang w:val="en-GB"/>
+              </w:rPr>
+              <w:t>All files</w:t>
+            </w:r>
+          </w:p>
+        </w:tc>
+      </w:tr>
+    </w:tbl>
+    <w:p>
+      <w:pPr>
+        <w:rPr>
+          <w:lang w:val="en-GB"/>
+        </w:rPr>
+      </w:pPr>
     </w:p>
     <w:p>
       <w:pPr>
@@ -3657,11 +4445,780 @@
     </w:p>
     <w:p>
       <w:pPr>
+        <w:jc w:val="left"/>
         <w:rPr>
           <w:lang w:val="en-GB"/>
         </w:rPr>
       </w:pPr>
-    </w:p>
+      <w:r>
+        <w:rPr>
+          <w:lang w:val="en-GB"/>
+        </w:rPr>
+        <w:t xml:space="preserve">The </w:t>
+      </w:r>
+      <w:r>
+        <w:rPr>
+          <w:lang w:val="en-GB"/>
+        </w:rPr>
+        <w:t xml:space="preserve">Output File </w:t>
+      </w:r>
+      <w:r>
+        <w:rPr>
+          <w:lang w:val="en-GB"/>
+        </w:rPr>
+        <w:t>type</w:t>
+      </w:r>
+      <w:r>
+        <w:rPr>
+          <w:lang w:val="en-GB"/>
+        </w:rPr>
+        <w:t xml:space="preserve"> </w:t>
+      </w:r>
+      <w:r>
+        <w:rPr>
+          <w:lang w:val="en-GB"/>
+        </w:rPr>
+        <w:t xml:space="preserve">filters options are displayed below in Table XXX. The filters can be combined with in lists with either comma (“,”) or semi comma (“;”) as delimiter.  </w:t>
+      </w:r>
+    </w:p>
+    <w:tbl>
+      <w:tblPr>
+        <w:tblStyle w:val="TableGrid"/>
+        <w:tblW w:w="0" w:type="auto"/>
+        <w:tblLook w:val="04A0" w:firstRow="1" w:lastRow="0" w:firstColumn="1" w:lastColumn="0" w:noHBand="0" w:noVBand="1"/>
+      </w:tblPr>
+      <w:tblGrid>
+        <w:gridCol w:w="1271"/>
+        <w:gridCol w:w="7791"/>
+      </w:tblGrid>
+      <w:tr>
+        <w:tc>
+          <w:tcPr>
+            <w:tcW w:w="1271" w:type="dxa"/>
+            <w:shd w:val="clear" w:color="auto" w:fill="76923C" w:themeFill="background2"/>
+          </w:tcPr>
+          <w:p>
+            <w:pPr>
+              <w:jc w:val="left"/>
+              <w:rPr>
+                <w:b/>
+                <w:lang w:val="en-GB"/>
+              </w:rPr>
+            </w:pPr>
+            <w:r>
+              <w:rPr>
+                <w:b/>
+                <w:lang w:val="en-GB"/>
+              </w:rPr>
+              <w:t xml:space="preserve">Reference </w:t>
+            </w:r>
+            <w:r>
+              <w:rPr>
+                <w:b/>
+                <w:lang w:val="en-GB"/>
+              </w:rPr>
+              <w:t xml:space="preserve">Filter </w:t>
+            </w:r>
+            <w:r>
+              <w:rPr>
+                <w:b/>
+                <w:lang w:val="en-GB"/>
+              </w:rPr>
+              <w:t>option</w:t>
+            </w:r>
+          </w:p>
+        </w:tc>
+        <w:tc>
+          <w:tcPr>
+            <w:tcW w:w="7791" w:type="dxa"/>
+            <w:shd w:val="clear" w:color="auto" w:fill="76923C" w:themeFill="background2"/>
+          </w:tcPr>
+          <w:p>
+            <w:pPr>
+              <w:jc w:val="left"/>
+              <w:rPr>
+                <w:b/>
+                <w:lang w:val="en-GB"/>
+              </w:rPr>
+            </w:pPr>
+            <w:r>
+              <w:rPr>
+                <w:b/>
+                <w:lang w:val="en-GB"/>
+              </w:rPr>
+              <w:t>Description</w:t>
+            </w:r>
+          </w:p>
+        </w:tc>
+      </w:tr>
+      <w:tr>
+        <w:tc>
+          <w:tcPr>
+            <w:tcW w:w="1271" w:type="dxa"/>
+          </w:tcPr>
+          <w:p>
+            <w:pPr>
+              <w:jc w:val="left"/>
+              <w:rPr>
+                <w:lang w:val="en-GB"/>
+              </w:rPr>
+            </w:pPr>
+            <w:r>
+              <w:rPr>
+                <w:lang w:val="en-GB"/>
+              </w:rPr>
+              <w:t>'txt’</w:t>
+            </w:r>
+          </w:p>
+        </w:tc>
+        <w:tc>
+          <w:tcPr>
+            <w:tcW w:w="7791" w:type="dxa"/>
+          </w:tcPr>
+          <w:p>
+            <w:pPr>
+              <w:jc w:val="left"/>
+              <w:rPr>
+                <w:lang w:val="en-GB"/>
+              </w:rPr>
+            </w:pPr>
+            <w:r>
+              <w:rPr>
+                <w:lang w:val="en-GB"/>
+              </w:rPr>
+              <w:t>Text files</w:t>
+            </w:r>
+            <w:r>
+              <w:rPr>
+                <w:lang w:val="en-GB"/>
+              </w:rPr>
+              <w:tab/>
+            </w:r>
+          </w:p>
+        </w:tc>
+      </w:tr>
+      <w:tr>
+        <w:tc>
+          <w:tcPr>
+            <w:tcW w:w="1271" w:type="dxa"/>
+          </w:tcPr>
+          <w:p>
+            <w:pPr>
+              <w:jc w:val="left"/>
+              <w:rPr>
+                <w:lang w:val="en-GB"/>
+              </w:rPr>
+            </w:pPr>
+            <w:r>
+              <w:rPr>
+                <w:lang w:val="en-GB"/>
+              </w:rPr>
+              <w:t>'</w:t>
+            </w:r>
+            <w:proofErr w:type="spellStart"/>
+            <w:r>
+              <w:rPr>
+                <w:lang w:val="en-GB"/>
+              </w:rPr>
+              <w:t>rst</w:t>
+            </w:r>
+            <w:proofErr w:type="spellEnd"/>
+            <w:r>
+              <w:rPr>
+                <w:lang w:val="en-GB"/>
+              </w:rPr>
+              <w:t>'</w:t>
+            </w:r>
+          </w:p>
+        </w:tc>
+        <w:tc>
+          <w:tcPr>
+            <w:tcW w:w="7791" w:type="dxa"/>
+          </w:tcPr>
+          <w:p>
+            <w:pPr>
+              <w:jc w:val="left"/>
+              <w:rPr>
+                <w:lang w:val="en-GB"/>
+              </w:rPr>
+            </w:pPr>
+            <w:r>
+              <w:rPr>
+                <w:lang w:val="en-GB"/>
+              </w:rPr>
+              <w:t>ANSYS Result Database file (Binary format)</w:t>
+            </w:r>
+          </w:p>
+        </w:tc>
+      </w:tr>
+      <w:tr>
+        <w:tc>
+          <w:tcPr>
+            <w:tcW w:w="1271" w:type="dxa"/>
+          </w:tcPr>
+          <w:p>
+            <w:pPr>
+              <w:jc w:val="left"/>
+              <w:rPr>
+                <w:lang w:val="en-GB"/>
+              </w:rPr>
+            </w:pPr>
+            <w:r>
+              <w:rPr>
+                <w:lang w:val="en-GB"/>
+              </w:rPr>
+              <w:t>'</w:t>
+            </w:r>
+            <w:proofErr w:type="spellStart"/>
+            <w:r>
+              <w:rPr>
+                <w:lang w:val="en-GB"/>
+              </w:rPr>
+              <w:t>inp</w:t>
+            </w:r>
+            <w:proofErr w:type="spellEnd"/>
+            <w:r>
+              <w:rPr>
+                <w:lang w:val="en-GB"/>
+              </w:rPr>
+              <w:t>'</w:t>
+            </w:r>
+          </w:p>
+        </w:tc>
+        <w:tc>
+          <w:tcPr>
+            <w:tcW w:w="7791" w:type="dxa"/>
+          </w:tcPr>
+          <w:p>
+            <w:pPr>
+              <w:jc w:val="left"/>
+              <w:rPr>
+                <w:lang w:val="en-GB"/>
+              </w:rPr>
+            </w:pPr>
+            <w:r>
+              <w:rPr>
+                <w:lang w:val="en-GB"/>
+              </w:rPr>
+              <w:t xml:space="preserve">Ansys input </w:t>
+            </w:r>
+            <w:proofErr w:type="gramStart"/>
+            <w:r>
+              <w:rPr>
+                <w:lang w:val="en-GB"/>
+              </w:rPr>
+              <w:t>files  (</w:t>
+            </w:r>
+            <w:proofErr w:type="gramEnd"/>
+            <w:r>
+              <w:rPr>
+                <w:lang w:val="en-GB"/>
+              </w:rPr>
+              <w:t xml:space="preserve">ASCII format) </w:t>
+            </w:r>
+          </w:p>
+        </w:tc>
+      </w:tr>
+      <w:tr>
+        <w:tc>
+          <w:tcPr>
+            <w:tcW w:w="1271" w:type="dxa"/>
+          </w:tcPr>
+          <w:p>
+            <w:pPr>
+              <w:jc w:val="left"/>
+              <w:rPr>
+                <w:lang w:val="en-GB"/>
+              </w:rPr>
+            </w:pPr>
+            <w:r>
+              <w:rPr>
+                <w:lang w:val="en-GB"/>
+              </w:rPr>
+              <w:t>'</w:t>
+            </w:r>
+            <w:proofErr w:type="spellStart"/>
+            <w:r>
+              <w:rPr>
+                <w:lang w:val="en-GB"/>
+              </w:rPr>
+              <w:t>db</w:t>
+            </w:r>
+            <w:proofErr w:type="spellEnd"/>
+            <w:r>
+              <w:rPr>
+                <w:lang w:val="en-GB"/>
+              </w:rPr>
+              <w:t>'</w:t>
+            </w:r>
+          </w:p>
+        </w:tc>
+        <w:tc>
+          <w:tcPr>
+            <w:tcW w:w="7791" w:type="dxa"/>
+          </w:tcPr>
+          <w:p>
+            <w:pPr>
+              <w:jc w:val="left"/>
+              <w:rPr>
+                <w:lang w:val="en-GB"/>
+              </w:rPr>
+            </w:pPr>
+            <w:r>
+              <w:rPr>
+                <w:lang w:val="en-GB"/>
+              </w:rPr>
+              <w:t xml:space="preserve">ANSYS Database file (Binary format) </w:t>
+            </w:r>
+          </w:p>
+        </w:tc>
+      </w:tr>
+      <w:tr>
+        <w:tc>
+          <w:tcPr>
+            <w:tcW w:w="1271" w:type="dxa"/>
+          </w:tcPr>
+          <w:p>
+            <w:pPr>
+              <w:jc w:val="left"/>
+              <w:rPr>
+                <w:lang w:val="en-GB"/>
+              </w:rPr>
+            </w:pPr>
+            <w:r>
+              <w:rPr>
+                <w:lang w:val="en-GB"/>
+              </w:rPr>
+              <w:t>‘</w:t>
+            </w:r>
+            <w:proofErr w:type="spellStart"/>
+            <w:r>
+              <w:rPr>
+                <w:lang w:val="en-GB"/>
+              </w:rPr>
+              <w:t>dsp</w:t>
+            </w:r>
+            <w:proofErr w:type="spellEnd"/>
+            <w:r>
+              <w:rPr>
+                <w:lang w:val="en-GB"/>
+              </w:rPr>
+              <w:t>’</w:t>
+            </w:r>
+          </w:p>
+        </w:tc>
+        <w:tc>
+          <w:tcPr>
+            <w:tcW w:w="7791" w:type="dxa"/>
+          </w:tcPr>
+          <w:p>
+            <w:pPr>
+              <w:jc w:val="left"/>
+              <w:rPr>
+                <w:lang w:val="en-GB"/>
+              </w:rPr>
+            </w:pPr>
+            <w:r>
+              <w:rPr>
+                <w:lang w:val="en-GB"/>
+              </w:rPr>
+              <w:t>ANSYS</w:t>
+            </w:r>
+            <w:r>
+              <w:rPr>
+                <w:lang w:val="en-GB"/>
+              </w:rPr>
+              <w:t xml:space="preserve"> Displacement vectors and M</w:t>
+            </w:r>
+            <w:r>
+              <w:rPr>
+                <w:lang w:val="en-GB"/>
+              </w:rPr>
+              <w:t>atrices (Binary format)</w:t>
+            </w:r>
+          </w:p>
+        </w:tc>
+      </w:tr>
+      <w:tr>
+        <w:tc>
+          <w:tcPr>
+            <w:tcW w:w="1271" w:type="dxa"/>
+          </w:tcPr>
+          <w:p>
+            <w:pPr>
+              <w:jc w:val="left"/>
+              <w:rPr>
+                <w:lang w:val="da-DK"/>
+              </w:rPr>
+            </w:pPr>
+            <w:r>
+              <w:rPr>
+                <w:lang w:val="da-DK"/>
+              </w:rPr>
+              <w:t>'log'</w:t>
+            </w:r>
+          </w:p>
+        </w:tc>
+        <w:tc>
+          <w:tcPr>
+            <w:tcW w:w="7791" w:type="dxa"/>
+          </w:tcPr>
+          <w:p>
+            <w:pPr>
+              <w:jc w:val="left"/>
+              <w:rPr>
+                <w:lang w:val="da-DK"/>
+              </w:rPr>
+            </w:pPr>
+            <w:r>
+              <w:rPr>
+                <w:lang w:val="da-DK"/>
+              </w:rPr>
+              <w:t>ANSYS Log file (</w:t>
+            </w:r>
+            <w:proofErr w:type="gramStart"/>
+            <w:r>
+              <w:rPr>
+                <w:lang w:val="da-DK"/>
+              </w:rPr>
+              <w:t>ASCII format</w:t>
+            </w:r>
+            <w:proofErr w:type="gramEnd"/>
+            <w:r>
+              <w:rPr>
+                <w:lang w:val="da-DK"/>
+              </w:rPr>
+              <w:t xml:space="preserve">) </w:t>
+            </w:r>
+          </w:p>
+        </w:tc>
+      </w:tr>
+      <w:tr>
+        <w:tc>
+          <w:tcPr>
+            <w:tcW w:w="1271" w:type="dxa"/>
+          </w:tcPr>
+          <w:p>
+            <w:pPr>
+              <w:jc w:val="left"/>
+              <w:rPr>
+                <w:lang w:val="en-GB"/>
+              </w:rPr>
+            </w:pPr>
+            <w:r>
+              <w:rPr>
+                <w:lang w:val="en-GB"/>
+              </w:rPr>
+              <w:t>'out'</w:t>
+            </w:r>
+          </w:p>
+        </w:tc>
+        <w:tc>
+          <w:tcPr>
+            <w:tcW w:w="7791" w:type="dxa"/>
+          </w:tcPr>
+          <w:p>
+            <w:pPr>
+              <w:jc w:val="left"/>
+              <w:rPr>
+                <w:lang w:val="en-GB"/>
+              </w:rPr>
+            </w:pPr>
+            <w:r>
+              <w:rPr>
+                <w:lang w:val="en-GB"/>
+              </w:rPr>
+              <w:t xml:space="preserve">ANSYS Solver output file (ASCII format) </w:t>
+            </w:r>
+          </w:p>
+        </w:tc>
+      </w:tr>
+      <w:tr>
+        <w:tc>
+          <w:tcPr>
+            <w:tcW w:w="1271" w:type="dxa"/>
+          </w:tcPr>
+          <w:p>
+            <w:pPr>
+              <w:jc w:val="left"/>
+              <w:rPr>
+                <w:lang w:val="en-GB"/>
+              </w:rPr>
+            </w:pPr>
+            <w:r>
+              <w:rPr>
+                <w:lang w:val="en-GB"/>
+              </w:rPr>
+              <w:t>‘err’</w:t>
+            </w:r>
+          </w:p>
+        </w:tc>
+        <w:tc>
+          <w:tcPr>
+            <w:tcW w:w="7791" w:type="dxa"/>
+          </w:tcPr>
+          <w:p>
+            <w:pPr>
+              <w:jc w:val="left"/>
+              <w:rPr>
+                <w:lang w:val="da-DK"/>
+              </w:rPr>
+            </w:pPr>
+            <w:r>
+              <w:rPr>
+                <w:lang w:val="da-DK"/>
+              </w:rPr>
+              <w:t>ANSYS</w:t>
+            </w:r>
+            <w:r>
+              <w:rPr>
+                <w:lang w:val="da-DK"/>
+              </w:rPr>
+              <w:t xml:space="preserve"> </w:t>
+            </w:r>
+            <w:proofErr w:type="spellStart"/>
+            <w:r>
+              <w:rPr>
+                <w:lang w:val="da-DK"/>
+              </w:rPr>
+              <w:t>Solver</w:t>
+            </w:r>
+            <w:proofErr w:type="spellEnd"/>
+            <w:r>
+              <w:rPr>
+                <w:lang w:val="da-DK"/>
+              </w:rPr>
+              <w:t xml:space="preserve"> </w:t>
+            </w:r>
+            <w:proofErr w:type="spellStart"/>
+            <w:r>
+              <w:rPr>
+                <w:lang w:val="da-DK"/>
+              </w:rPr>
+              <w:t>error</w:t>
+            </w:r>
+            <w:proofErr w:type="spellEnd"/>
+            <w:r>
+              <w:rPr>
+                <w:lang w:val="da-DK"/>
+              </w:rPr>
+              <w:t xml:space="preserve"> file (</w:t>
+            </w:r>
+            <w:proofErr w:type="gramStart"/>
+            <w:r>
+              <w:rPr>
+                <w:lang w:val="da-DK"/>
+              </w:rPr>
+              <w:t>ASCII forma</w:t>
+            </w:r>
+            <w:r>
+              <w:rPr>
+                <w:lang w:val="da-DK"/>
+              </w:rPr>
+              <w:t>t</w:t>
+            </w:r>
+            <w:proofErr w:type="gramEnd"/>
+            <w:r>
+              <w:rPr>
+                <w:lang w:val="da-DK"/>
+              </w:rPr>
+              <w:t>)</w:t>
+            </w:r>
+          </w:p>
+        </w:tc>
+      </w:tr>
+      <w:tr>
+        <w:tc>
+          <w:tcPr>
+            <w:tcW w:w="1271" w:type="dxa"/>
+          </w:tcPr>
+          <w:p>
+            <w:pPr>
+              <w:jc w:val="left"/>
+              <w:rPr>
+                <w:lang w:val="en-GB"/>
+              </w:rPr>
+            </w:pPr>
+            <w:r>
+              <w:rPr>
+                <w:lang w:val="en-GB"/>
+              </w:rPr>
+              <w:t>‘full’</w:t>
+            </w:r>
+          </w:p>
+        </w:tc>
+        <w:tc>
+          <w:tcPr>
+            <w:tcW w:w="7791" w:type="dxa"/>
+          </w:tcPr>
+          <w:p>
+            <w:pPr>
+              <w:jc w:val="left"/>
+              <w:rPr>
+                <w:lang w:val="en-GB"/>
+              </w:rPr>
+            </w:pPr>
+            <w:r>
+              <w:rPr>
+                <w:lang w:val="en-GB"/>
+              </w:rPr>
+              <w:t>ANSYS</w:t>
+            </w:r>
+            <w:r>
+              <w:rPr>
+                <w:lang w:val="en-GB"/>
+              </w:rPr>
+              <w:t xml:space="preserve"> </w:t>
+            </w:r>
+            <w:proofErr w:type="spellStart"/>
+            <w:r>
+              <w:rPr>
+                <w:lang w:val="en-GB"/>
+              </w:rPr>
+              <w:t>matrice</w:t>
+            </w:r>
+            <w:proofErr w:type="spellEnd"/>
+            <w:r>
+              <w:rPr>
+                <w:lang w:val="en-GB"/>
+              </w:rPr>
+              <w:t xml:space="preserve"> file (Binary format)</w:t>
+            </w:r>
+          </w:p>
+        </w:tc>
+      </w:tr>
+      <w:tr>
+        <w:tc>
+          <w:tcPr>
+            <w:tcW w:w="1271" w:type="dxa"/>
+          </w:tcPr>
+          <w:p>
+            <w:pPr>
+              <w:jc w:val="left"/>
+              <w:rPr>
+                <w:lang w:val="en-GB"/>
+              </w:rPr>
+            </w:pPr>
+            <w:r>
+              <w:rPr>
+                <w:lang w:val="en-GB"/>
+              </w:rPr>
+              <w:lastRenderedPageBreak/>
+              <w:t>‘</w:t>
+            </w:r>
+            <w:proofErr w:type="spellStart"/>
+            <w:r>
+              <w:rPr>
+                <w:lang w:val="en-GB"/>
+              </w:rPr>
+              <w:t>mntr</w:t>
+            </w:r>
+            <w:proofErr w:type="spellEnd"/>
+            <w:r>
+              <w:rPr>
+                <w:lang w:val="en-GB"/>
+              </w:rPr>
+              <w:t>’</w:t>
+            </w:r>
+          </w:p>
+        </w:tc>
+        <w:tc>
+          <w:tcPr>
+            <w:tcW w:w="7791" w:type="dxa"/>
+          </w:tcPr>
+          <w:p>
+            <w:pPr>
+              <w:jc w:val="left"/>
+              <w:rPr>
+                <w:lang w:val="en-GB"/>
+              </w:rPr>
+            </w:pPr>
+            <w:r>
+              <w:rPr>
+                <w:lang w:val="en-GB"/>
+              </w:rPr>
+              <w:t xml:space="preserve">ANSYS </w:t>
+            </w:r>
+            <w:r>
+              <w:rPr>
+                <w:lang w:val="en-GB"/>
+              </w:rPr>
+              <w:t xml:space="preserve">material </w:t>
+            </w:r>
+            <w:r>
+              <w:rPr>
+                <w:lang w:val="en-GB"/>
+              </w:rPr>
+              <w:t>file (Binary format)</w:t>
+            </w:r>
+          </w:p>
+        </w:tc>
+      </w:tr>
+      <w:tr>
+        <w:tc>
+          <w:tcPr>
+            <w:tcW w:w="1271" w:type="dxa"/>
+          </w:tcPr>
+          <w:p>
+            <w:pPr>
+              <w:jc w:val="left"/>
+              <w:rPr>
+                <w:lang w:val="en-GB"/>
+              </w:rPr>
+            </w:pPr>
+            <w:r>
+              <w:rPr>
+                <w:lang w:val="en-GB"/>
+              </w:rPr>
+              <w:t>'all'</w:t>
+            </w:r>
+            <w:r>
+              <w:rPr>
+                <w:lang w:val="en-GB"/>
+              </w:rPr>
+              <w:t xml:space="preserve">, </w:t>
+            </w:r>
+            <w:r>
+              <w:rPr>
+                <w:lang w:val="en-GB"/>
+              </w:rPr>
+              <w:t>'*'</w:t>
+            </w:r>
+            <w:r>
+              <w:rPr>
+                <w:lang w:val="en-GB"/>
+              </w:rPr>
+              <w:t xml:space="preserve"> or </w:t>
+            </w:r>
+            <w:r>
+              <w:rPr>
+                <w:lang w:val="en-GB"/>
+              </w:rPr>
+              <w:t>''</w:t>
+            </w:r>
+          </w:p>
+        </w:tc>
+        <w:tc>
+          <w:tcPr>
+            <w:tcW w:w="7791" w:type="dxa"/>
+          </w:tcPr>
+          <w:p>
+            <w:pPr>
+              <w:jc w:val="left"/>
+              <w:rPr>
+                <w:lang w:val="en-GB"/>
+              </w:rPr>
+            </w:pPr>
+            <w:r>
+              <w:rPr>
+                <w:lang w:val="en-GB"/>
+              </w:rPr>
+              <w:t>All files</w:t>
+            </w:r>
+          </w:p>
+        </w:tc>
+      </w:tr>
+    </w:tbl>
     <w:p>
       <w:pPr>
         <w:spacing w:after="0"/>
@@ -5439,19 +6996,7 @@
         <w:rPr>
           <w:sz w:val="18"/>
         </w:rPr>
-        <w:t>" default="C:\</w:t>
-      </w:r>
-      <w:r>
-        <w:rPr>
-          <w:sz w:val="18"/>
-        </w:rPr>
-        <w:t xml:space="preserve"> </w:t>
-      </w:r>
-      <w:r>
-        <w:rPr>
-          <w:sz w:val="18"/>
-        </w:rPr>
-        <w:t xml:space="preserve">script\input.txt" </w:t>
+        <w:t xml:space="preserve">" default="C:\ script\input.txt" </w:t>
       </w:r>
       <w:proofErr w:type="spellStart"/>
       <w:r>
@@ -16023,20 +17568,20 @@
         <w:spacing w:after="0"/>
         <w:rPr>
           <w:sz w:val="18"/>
-          <w:lang w:val="da-DK"/>
-        </w:rPr>
-      </w:pPr>
-      <w:r>
-        <w:rPr>
-          <w:sz w:val="18"/>
-        </w:rPr>
-        <w:tab/>
-      </w:r>
-      <w:proofErr w:type="spellStart"/>
-      <w:r>
-        <w:rPr>
-          <w:sz w:val="18"/>
-          <w:lang w:val="da-DK"/>
+          <w:lang w:val="en-GB"/>
+        </w:rPr>
+      </w:pPr>
+      <w:r>
+        <w:rPr>
+          <w:sz w:val="18"/>
+        </w:rPr>
+        <w:tab/>
+      </w:r>
+      <w:proofErr w:type="spellStart"/>
+      <w:r>
+        <w:rPr>
+          <w:sz w:val="18"/>
+          <w:lang w:val="en-GB"/>
         </w:rPr>
         <w:t>filtersList</w:t>
       </w:r>
@@ -16044,7 +17589,7 @@
       <w:r>
         <w:rPr>
           <w:sz w:val="18"/>
-          <w:lang w:val="da-DK"/>
+          <w:lang w:val="en-GB"/>
         </w:rPr>
         <w:t xml:space="preserve"> = </w:t>
       </w:r>
@@ -16053,7 +17598,7 @@
       <w:r>
         <w:rPr>
           <w:sz w:val="18"/>
-          <w:lang w:val="da-DK"/>
+          <w:lang w:val="en-GB"/>
         </w:rPr>
         <w:t>filters.split</w:t>
       </w:r>
@@ -16062,7 +17607,7 @@
       <w:r>
         <w:rPr>
           <w:sz w:val="18"/>
-          <w:lang w:val="da-DK"/>
+          <w:lang w:val="en-GB"/>
         </w:rPr>
         <w:t>(';')</w:t>
       </w:r>
@@ -16072,21 +17617,21 @@
         <w:spacing w:after="0"/>
         <w:rPr>
           <w:sz w:val="18"/>
-          <w:lang w:val="da-DK"/>
-        </w:rPr>
-      </w:pPr>
-    </w:p>
-    <w:p>
-      <w:pPr>
-        <w:spacing w:after="0"/>
-        <w:rPr>
-          <w:sz w:val="18"/>
-        </w:rPr>
-      </w:pPr>
-      <w:r>
-        <w:rPr>
-          <w:sz w:val="18"/>
-          <w:lang w:val="da-DK"/>
+          <w:lang w:val="en-GB"/>
+        </w:rPr>
+      </w:pPr>
+    </w:p>
+    <w:p>
+      <w:pPr>
+        <w:spacing w:after="0"/>
+        <w:rPr>
+          <w:sz w:val="18"/>
+        </w:rPr>
+      </w:pPr>
+      <w:r>
+        <w:rPr>
+          <w:sz w:val="18"/>
+          <w:lang w:val="en-GB"/>
         </w:rPr>
         <w:tab/>
       </w:r>
@@ -20494,15 +22039,7 @@
             </w:sdtPr>
             <w:sdtContent>
               <w:r>
-                <w:t xml:space="preserve">CON-18-SIE-008 APDL Application </w:t>
-              </w:r>
-              <w:proofErr w:type="spellStart"/>
-              <w:r>
-                <w:t>Developement</w:t>
-              </w:r>
-              <w:proofErr w:type="spellEnd"/>
-              <w:r>
-                <w:t xml:space="preserve"> </w:t>
+                <w:t>CON-18-SIE-008 APDL Application Developement</w:t>
               </w:r>
             </w:sdtContent>
           </w:sdt>
@@ -21503,6 +23040,95 @@
     </w:lvl>
   </w:abstractNum>
   <w:abstractNum w:abstractNumId="7" w15:restartNumberingAfterBreak="0">
+    <w:nsid w:val="5A5F31C9"/>
+    <w:multiLevelType w:val="hybridMultilevel"/>
+    <w:tmpl w:val="DD5EFDB0"/>
+    <w:lvl w:ilvl="0" w:tplc="08090011">
+      <w:start w:val="1"/>
+      <w:numFmt w:val="decimal"/>
+      <w:lvlText w:val="%1)"/>
+      <w:lvlJc w:val="left"/>
+      <w:pPr>
+        <w:ind w:left="720" w:hanging="360"/>
+      </w:pPr>
+      <w:rPr>
+        <w:rFonts w:hint="default"/>
+      </w:rPr>
+    </w:lvl>
+    <w:lvl w:ilvl="1" w:tplc="08090019" w:tentative="1">
+      <w:start w:val="1"/>
+      <w:numFmt w:val="lowerLetter"/>
+      <w:lvlText w:val="%2."/>
+      <w:lvlJc w:val="left"/>
+      <w:pPr>
+        <w:ind w:left="1440" w:hanging="360"/>
+      </w:pPr>
+    </w:lvl>
+    <w:lvl w:ilvl="2" w:tplc="0809001B" w:tentative="1">
+      <w:start w:val="1"/>
+      <w:numFmt w:val="lowerRoman"/>
+      <w:lvlText w:val="%3."/>
+      <w:lvlJc w:val="right"/>
+      <w:pPr>
+        <w:ind w:left="2160" w:hanging="180"/>
+      </w:pPr>
+    </w:lvl>
+    <w:lvl w:ilvl="3" w:tplc="0809000F" w:tentative="1">
+      <w:start w:val="1"/>
+      <w:numFmt w:val="decimal"/>
+      <w:lvlText w:val="%4."/>
+      <w:lvlJc w:val="left"/>
+      <w:pPr>
+        <w:ind w:left="2880" w:hanging="360"/>
+      </w:pPr>
+    </w:lvl>
+    <w:lvl w:ilvl="4" w:tplc="08090019" w:tentative="1">
+      <w:start w:val="1"/>
+      <w:numFmt w:val="lowerLetter"/>
+      <w:lvlText w:val="%5."/>
+      <w:lvlJc w:val="left"/>
+      <w:pPr>
+        <w:ind w:left="3600" w:hanging="360"/>
+      </w:pPr>
+    </w:lvl>
+    <w:lvl w:ilvl="5" w:tplc="0809001B" w:tentative="1">
+      <w:start w:val="1"/>
+      <w:numFmt w:val="lowerRoman"/>
+      <w:lvlText w:val="%6."/>
+      <w:lvlJc w:val="right"/>
+      <w:pPr>
+        <w:ind w:left="4320" w:hanging="180"/>
+      </w:pPr>
+    </w:lvl>
+    <w:lvl w:ilvl="6" w:tplc="0809000F" w:tentative="1">
+      <w:start w:val="1"/>
+      <w:numFmt w:val="decimal"/>
+      <w:lvlText w:val="%7."/>
+      <w:lvlJc w:val="left"/>
+      <w:pPr>
+        <w:ind w:left="5040" w:hanging="360"/>
+      </w:pPr>
+    </w:lvl>
+    <w:lvl w:ilvl="7" w:tplc="08090019" w:tentative="1">
+      <w:start w:val="1"/>
+      <w:numFmt w:val="lowerLetter"/>
+      <w:lvlText w:val="%8."/>
+      <w:lvlJc w:val="left"/>
+      <w:pPr>
+        <w:ind w:left="5760" w:hanging="360"/>
+      </w:pPr>
+    </w:lvl>
+    <w:lvl w:ilvl="8" w:tplc="0809001B" w:tentative="1">
+      <w:start w:val="1"/>
+      <w:numFmt w:val="lowerRoman"/>
+      <w:lvlText w:val="%9."/>
+      <w:lvlJc w:val="right"/>
+      <w:pPr>
+        <w:ind w:left="6480" w:hanging="180"/>
+      </w:pPr>
+    </w:lvl>
+  </w:abstractNum>
+  <w:abstractNum w:abstractNumId="8" w15:restartNumberingAfterBreak="0">
     <w:nsid w:val="5BD94BD4"/>
     <w:multiLevelType w:val="hybridMultilevel"/>
     <w:tmpl w:val="90242FAA"/>
@@ -21620,7 +23246,7 @@
       </w:rPr>
     </w:lvl>
   </w:abstractNum>
-  <w:abstractNum w:abstractNumId="8" w15:restartNumberingAfterBreak="0">
+  <w:abstractNum w:abstractNumId="9" w15:restartNumberingAfterBreak="0">
     <w:nsid w:val="61111439"/>
     <w:multiLevelType w:val="multilevel"/>
     <w:tmpl w:val="EB2A2876"/>
@@ -21736,7 +23362,7 @@
       </w:pPr>
     </w:lvl>
   </w:abstractNum>
-  <w:abstractNum w:abstractNumId="9" w15:restartNumberingAfterBreak="0">
+  <w:abstractNum w:abstractNumId="10" w15:restartNumberingAfterBreak="0">
     <w:nsid w:val="63CF4663"/>
     <w:multiLevelType w:val="hybridMultilevel"/>
     <w:tmpl w:val="E9143532"/>
@@ -21854,7 +23480,7 @@
       </w:rPr>
     </w:lvl>
   </w:abstractNum>
-  <w:abstractNum w:abstractNumId="10" w15:restartNumberingAfterBreak="0">
+  <w:abstractNum w:abstractNumId="11" w15:restartNumberingAfterBreak="0">
     <w:nsid w:val="6509690B"/>
     <w:multiLevelType w:val="hybridMultilevel"/>
     <w:tmpl w:val="1064320A"/>
@@ -21967,7 +23593,7 @@
       </w:rPr>
     </w:lvl>
   </w:abstractNum>
-  <w:abstractNum w:abstractNumId="11" w15:restartNumberingAfterBreak="0">
+  <w:abstractNum w:abstractNumId="12" w15:restartNumberingAfterBreak="0">
     <w:nsid w:val="71AC13E5"/>
     <w:multiLevelType w:val="hybridMultilevel"/>
     <w:tmpl w:val="EA5C6E3A"/>
@@ -22081,7 +23707,7 @@
     </w:lvl>
   </w:abstractNum>
   <w:num w:numId="1">
-    <w:abstractNumId w:val="8"/>
+    <w:abstractNumId w:val="9"/>
   </w:num>
   <w:num w:numId="2">
     <w:abstractNumId w:val="1"/>
@@ -22093,7 +23719,7 @@
     <w:abstractNumId w:val="3"/>
   </w:num>
   <w:num w:numId="5">
-    <w:abstractNumId w:val="11"/>
+    <w:abstractNumId w:val="12"/>
   </w:num>
   <w:num w:numId="6">
     <w:abstractNumId w:val="4"/>
@@ -22105,16 +23731,19 @@
     <w:abstractNumId w:val="6"/>
   </w:num>
   <w:num w:numId="9">
-    <w:abstractNumId w:val="7"/>
+    <w:abstractNumId w:val="8"/>
   </w:num>
   <w:num w:numId="10">
-    <w:abstractNumId w:val="9"/>
+    <w:abstractNumId w:val="10"/>
   </w:num>
   <w:num w:numId="11">
-    <w:abstractNumId w:val="10"/>
+    <w:abstractNumId w:val="11"/>
   </w:num>
   <w:num w:numId="12">
     <w:abstractNumId w:val="5"/>
+  </w:num>
+  <w:num w:numId="13">
+    <w:abstractNumId w:val="7"/>
   </w:num>
   <w:numIdMacAtCleanup w:val="3"/>
 </w:numbering>
@@ -22233,6 +23862,7 @@
     <w:lsdException w:name="HTML Sample" w:semiHidden="1" w:unhideWhenUsed="1"/>
     <w:lsdException w:name="HTML Typewriter" w:semiHidden="1" w:unhideWhenUsed="1"/>
     <w:lsdException w:name="HTML Variable" w:semiHidden="1" w:unhideWhenUsed="1"/>
+    <w:lsdException w:name="Normal Table" w:semiHidden="1" w:unhideWhenUsed="1"/>
     <w:lsdException w:name="annotation subject" w:semiHidden="1" w:unhideWhenUsed="1"/>
     <w:lsdException w:name="No List" w:semiHidden="1" w:uiPriority="99" w:unhideWhenUsed="1"/>
     <w:lsdException w:name="Outline List 1" w:semiHidden="1" w:unhideWhenUsed="1"/>
@@ -22276,8 +23906,10 @@
     <w:lsdException w:name="Table Elegant" w:semiHidden="1" w:unhideWhenUsed="1"/>
     <w:lsdException w:name="Table Professional" w:semiHidden="1" w:unhideWhenUsed="1"/>
     <w:lsdException w:name="Table Subtle 1" w:semiHidden="1" w:unhideWhenUsed="1"/>
+    <w:lsdException w:name="Table Subtle 2" w:semiHidden="1" w:unhideWhenUsed="1"/>
     <w:lsdException w:name="Table Web 1" w:semiHidden="1" w:unhideWhenUsed="1"/>
     <w:lsdException w:name="Table Web 2" w:semiHidden="1" w:unhideWhenUsed="1"/>
+    <w:lsdException w:name="Table Web 3" w:semiHidden="1" w:unhideWhenUsed="1"/>
     <w:lsdException w:name="Balloon Text" w:semiHidden="1" w:unhideWhenUsed="1"/>
     <w:lsdException w:name="Table Grid" w:uiPriority="59"/>
     <w:lsdException w:name="Table Theme" w:semiHidden="1" w:unhideWhenUsed="1"/>
@@ -24631,14 +26263,14 @@
     <w:charset w:val="00"/>
     <w:family w:val="swiss"/>
     <w:pitch w:val="variable"/>
-    <w:sig w:usb0="E0002EFF" w:usb1="C000785B" w:usb2="00000009" w:usb3="00000000" w:csb0="000001FF" w:csb1="00000000"/>
+    <w:sig w:usb0="E0002AFF" w:usb1="C0007843" w:usb2="00000009" w:usb3="00000000" w:csb0="000001FF" w:csb1="00000000"/>
   </w:font>
   <w:font w:name="Times New Roman">
     <w:panose1 w:val="02020603050405020304"/>
     <w:charset w:val="00"/>
     <w:family w:val="roman"/>
     <w:pitch w:val="variable"/>
-    <w:sig w:usb0="E0002EFF" w:usb1="C000785B" w:usb2="00000009" w:usb3="00000000" w:csb0="000001FF" w:csb1="00000000"/>
+    <w:sig w:usb0="E0002AFF" w:usb1="C0007843" w:usb2="00000009" w:usb3="00000000" w:csb0="000001FF" w:csb1="00000000"/>
   </w:font>
   <w:font w:name="Symbol">
     <w:panose1 w:val="05050102010706020507"/>
@@ -24673,7 +26305,7 @@
     <w:charset w:val="00"/>
     <w:family w:val="swiss"/>
     <w:pitch w:val="variable"/>
-    <w:sig w:usb0="E0002AFF" w:usb1="C000247B" w:usb2="00000009" w:usb3="00000000" w:csb0="000001FF" w:csb1="00000000"/>
+    <w:sig w:usb0="E0002AFF" w:usb1="4000ACFF" w:usb2="00000001" w:usb3="00000000" w:csb0="000001FF" w:csb1="00000000"/>
   </w:font>
   <w:font w:name="Garamond">
     <w:panose1 w:val="02020404030301010803"/>
@@ -24708,14 +26340,14 @@
     <w:charset w:val="00"/>
     <w:family w:val="roman"/>
     <w:pitch w:val="variable"/>
-    <w:sig w:usb0="E00006FF" w:usb1="420024FF" w:usb2="02000000" w:usb3="00000000" w:csb0="0000019F" w:csb1="00000000"/>
+    <w:sig w:usb0="A00002EF" w:usb1="4000004B" w:usb2="00000000" w:usb3="00000000" w:csb0="0000019F" w:csb1="00000000"/>
   </w:font>
   <w:font w:name="Calibri Light">
     <w:panose1 w:val="020F0302020204030204"/>
     <w:charset w:val="00"/>
     <w:family w:val="swiss"/>
     <w:pitch w:val="variable"/>
-    <w:sig w:usb0="A00002EF" w:usb1="4000207B" w:usb2="00000000" w:usb3="00000000" w:csb0="0000009F" w:csb1="00000000"/>
+    <w:sig w:usb0="A0002AEF" w:usb1="4000207B" w:usb2="00000000" w:usb3="00000000" w:csb0="000001FF" w:csb1="00000000"/>
   </w:font>
 </w:fonts>
 </file>
@@ -24740,6 +26372,7 @@
     <w:rsid w:val="00022D50"/>
     <w:rsid w:val="008065DE"/>
     <w:rsid w:val="00E5602C"/>
+    <w:rsid w:val="00F71359"/>
   </w:rsids>
   <m:mathPr>
     <m:mathFont m:val="Cambria Math"/>
@@ -24885,6 +26518,7 @@
     <w:lsdException w:name="HTML Sample" w:semiHidden="1" w:unhideWhenUsed="1"/>
     <w:lsdException w:name="HTML Typewriter" w:semiHidden="1" w:unhideWhenUsed="1"/>
     <w:lsdException w:name="HTML Variable" w:semiHidden="1" w:unhideWhenUsed="1"/>
+    <w:lsdException w:name="Normal Table" w:semiHidden="1" w:unhideWhenUsed="1"/>
     <w:lsdException w:name="annotation subject" w:semiHidden="1" w:unhideWhenUsed="1"/>
     <w:lsdException w:name="No List" w:semiHidden="1" w:unhideWhenUsed="1"/>
     <w:lsdException w:name="Outline List 1" w:semiHidden="1" w:unhideWhenUsed="1"/>
@@ -24928,8 +26562,10 @@
     <w:lsdException w:name="Table Elegant" w:semiHidden="1" w:unhideWhenUsed="1"/>
     <w:lsdException w:name="Table Professional" w:semiHidden="1" w:unhideWhenUsed="1"/>
     <w:lsdException w:name="Table Subtle 1" w:semiHidden="1" w:unhideWhenUsed="1"/>
+    <w:lsdException w:name="Table Subtle 2" w:semiHidden="1" w:unhideWhenUsed="1"/>
     <w:lsdException w:name="Table Web 1" w:semiHidden="1" w:unhideWhenUsed="1"/>
     <w:lsdException w:name="Table Web 2" w:semiHidden="1" w:unhideWhenUsed="1"/>
+    <w:lsdException w:name="Table Web 3" w:semiHidden="1" w:unhideWhenUsed="1"/>
     <w:lsdException w:name="Balloon Text" w:semiHidden="1" w:unhideWhenUsed="1"/>
     <w:lsdException w:name="Table Grid" w:uiPriority="39"/>
     <w:lsdException w:name="Table Theme" w:semiHidden="1" w:unhideWhenUsed="1"/>
@@ -25699,7 +27335,7 @@
 </file>
 
 <file path=customXml/itemProps5.xml><?xml version="1.0" encoding="utf-8"?>
-<ds:datastoreItem xmlns:ds="http://schemas.openxmlformats.org/officeDocument/2006/customXml" ds:itemID="{5AF3C991-0FFB-4120-B96F-D034A2C5B114}">
+<ds:datastoreItem xmlns:ds="http://schemas.openxmlformats.org/officeDocument/2006/customXml" ds:itemID="{B293FFA1-F820-4B0B-B416-E039A695142B}">
   <ds:schemaRefs>
     <ds:schemaRef ds:uri="http://schemas.openxmlformats.org/officeDocument/2006/bibliography"/>
   </ds:schemaRefs>

</xml_diff>